<commit_message>
Add remark on iostat_end provenance
</commit_message>
<xml_diff>
--- a/scenarios/Week_02/files.docx
+++ b/scenarios/Week_02/files.docx
@@ -924,6 +924,9 @@
             </w:pPr>
             <w:r>
               <w:t>However, what happens at the end of the file? Up front, we have no idea how many values the file contains, so how do we detect the end of the file? The value obtained throught the ”iostat” argument of “read” gives us that information. When it is equal to “iostat_end” we exit from the iteration.</w:t>
+            </w:r>
+            <w:r>
+              <w:t xml:space="preserve"> The “iostat_end” constant is defined in the intrinsic module “iso_fotran_env”.</w:t>
             </w:r>
           </w:p>
           <w:p>
@@ -4943,15 +4946,6 @@
 
 <file path=customXml/item1.xml><?xml version="1.0" encoding="utf-8"?>
 <?mso-contentType ?>
-<FormTemplates xmlns="http://schemas.microsoft.com/sharepoint/v3/contenttype/forms">
-  <Display>DocumentLibraryForm</Display>
-  <Edit>DocumentLibraryForm</Edit>
-  <New>DocumentLibraryForm</New>
-</FormTemplates>
-</file>
-
-<file path=customXml/item2.xml><?xml version="1.0" encoding="utf-8"?>
-<?mso-contentType ?>
 <spe:Receivers xmlns:spe="http://schemas.microsoft.com/sharepoint/events">
   <Receiver>
     <Name>Document ID Generator</Name>
@@ -4996,7 +4990,28 @@
 </spe:Receivers>
 </file>
 
+<file path=customXml/item2.xml><?xml version="1.0" encoding="utf-8"?>
+<?mso-contentType ?>
+<FormTemplates xmlns="http://schemas.microsoft.com/sharepoint/v3/contenttype/forms">
+  <Display>DocumentLibraryForm</Display>
+  <Edit>DocumentLibraryForm</Edit>
+  <New>DocumentLibraryForm</New>
+</FormTemplates>
+</file>
+
 <file path=customXml/item3.xml><?xml version="1.0" encoding="utf-8"?>
+<p:properties xmlns:p="http://schemas.microsoft.com/office/2006/metadata/properties" xmlns:xsi="http://www.w3.org/2001/XMLSchema-instance" xmlns:pc="http://schemas.microsoft.com/office/infopath/2007/PartnerControls">
+  <documentManagement>
+    <_dlc_DocId xmlns="aff7d12c-bb71-4270-bd29-9c4d45ff3327">22ca93c0-2726-4a05-adaf-cd52e2f4f34c</_dlc_DocId>
+    <_dlc_DocIdUrl xmlns="aff7d12c-bb71-4270-bd29-9c4d45ff3327">
+      <Url>https://www.groupware.kuleuven.be/sites/LIMEL/_layouts/15/DocIdRedir.aspx?ID=22ca93c0-2726-4a05-adaf-cd52e2f4f34c</Url>
+      <Description>22ca93c0-2726-4a05-adaf-cd52e2f4f34c</Description>
+    </_dlc_DocIdUrl>
+  </documentManagement>
+</p:properties>
+</file>
+
+<file path=customXml/item4.xml><?xml version="1.0" encoding="utf-8"?>
 <ct:contentTypeSchema xmlns:ct="http://schemas.microsoft.com/office/2006/metadata/contentType" xmlns:ma="http://schemas.microsoft.com/office/2006/metadata/properties/metaAttributes" ct:_="" ma:_="" ma:contentTypeName="Document" ma:contentTypeID="0x01010050E00552D997974790052A7076A2DECA" ma:contentTypeVersion="0" ma:contentTypeDescription="Een nieuw document maken." ma:contentTypeScope="" ma:versionID="88cb441b9aac6f873cead48c362c2ce1">
   <xsd:schema xmlns:xsd="http://www.w3.org/2001/XMLSchema" xmlns:xs="http://www.w3.org/2001/XMLSchema" xmlns:p="http://schemas.microsoft.com/office/2006/metadata/properties" xmlns:ns2="aff7d12c-bb71-4270-bd29-9c4d45ff3327" targetNamespace="http://schemas.microsoft.com/office/2006/metadata/properties" ma:root="true" ma:fieldsID="49782b0d094f09ee508a8a55e6869ff1" ns2:_="">
     <xsd:import namespace="aff7d12c-bb71-4270-bd29-9c4d45ff3327"/>
@@ -5141,19 +5156,15 @@
 </ct:contentTypeSchema>
 </file>
 
-<file path=customXml/item4.xml><?xml version="1.0" encoding="utf-8"?>
-<p:properties xmlns:p="http://schemas.microsoft.com/office/2006/metadata/properties" xmlns:xsi="http://www.w3.org/2001/XMLSchema-instance" xmlns:pc="http://schemas.microsoft.com/office/infopath/2007/PartnerControls">
-  <documentManagement>
-    <_dlc_DocId xmlns="aff7d12c-bb71-4270-bd29-9c4d45ff3327">22ca93c0-2726-4a05-adaf-cd52e2f4f34c</_dlc_DocId>
-    <_dlc_DocIdUrl xmlns="aff7d12c-bb71-4270-bd29-9c4d45ff3327">
-      <Url>https://www.groupware.kuleuven.be/sites/LIMEL/_layouts/15/DocIdRedir.aspx?ID=22ca93c0-2726-4a05-adaf-cd52e2f4f34c</Url>
-      <Description>22ca93c0-2726-4a05-adaf-cd52e2f4f34c</Description>
-    </_dlc_DocIdUrl>
-  </documentManagement>
-</p:properties>
+<file path=customXml/itemProps1.xml><?xml version="1.0" encoding="utf-8"?>
+<ds:datastoreItem xmlns:ds="http://schemas.openxmlformats.org/officeDocument/2006/customXml" ds:itemID="{FF1195B1-F7C9-45A9-94FC-48629F3FE70F}">
+  <ds:schemaRefs>
+    <ds:schemaRef ds:uri="http://schemas.microsoft.com/sharepoint/events"/>
+  </ds:schemaRefs>
+</ds:datastoreItem>
 </file>
 
-<file path=customXml/itemProps1.xml><?xml version="1.0" encoding="utf-8"?>
+<file path=customXml/itemProps2.xml><?xml version="1.0" encoding="utf-8"?>
 <ds:datastoreItem xmlns:ds="http://schemas.openxmlformats.org/officeDocument/2006/customXml" ds:itemID="{BC194C2F-3051-42EA-9E8D-D91647F6B011}">
   <ds:schemaRefs>
     <ds:schemaRef ds:uri="http://schemas.microsoft.com/sharepoint/v3/contenttype/forms"/>
@@ -5161,15 +5172,17 @@
 </ds:datastoreItem>
 </file>
 
-<file path=customXml/itemProps2.xml><?xml version="1.0" encoding="utf-8"?>
-<ds:datastoreItem xmlns:ds="http://schemas.openxmlformats.org/officeDocument/2006/customXml" ds:itemID="{FF1195B1-F7C9-45A9-94FC-48629F3FE70F}">
+<file path=customXml/itemProps3.xml><?xml version="1.0" encoding="utf-8"?>
+<ds:datastoreItem xmlns:ds="http://schemas.openxmlformats.org/officeDocument/2006/customXml" ds:itemID="{D6B78BE3-9EEE-43A8-B05C-9C1E33614A6F}">
   <ds:schemaRefs>
-    <ds:schemaRef ds:uri="http://schemas.microsoft.com/sharepoint/events"/>
+    <ds:schemaRef ds:uri="http://schemas.microsoft.com/office/2006/metadata/properties"/>
+    <ds:schemaRef ds:uri="http://schemas.microsoft.com/office/infopath/2007/PartnerControls"/>
+    <ds:schemaRef ds:uri="aff7d12c-bb71-4270-bd29-9c4d45ff3327"/>
   </ds:schemaRefs>
 </ds:datastoreItem>
 </file>
 
-<file path=customXml/itemProps3.xml><?xml version="1.0" encoding="utf-8"?>
+<file path=customXml/itemProps4.xml><?xml version="1.0" encoding="utf-8"?>
 <ds:datastoreItem xmlns:ds="http://schemas.openxmlformats.org/officeDocument/2006/customXml" ds:itemID="{5504E919-DA92-4968-90F8-96870F157A44}">
   <ds:schemaRefs>
     <ds:schemaRef ds:uri="http://schemas.microsoft.com/office/2006/metadata/contentType"/>
@@ -5185,14 +5198,4 @@
     <ds:schemaRef ds:uri="http://schemas.microsoft.com/internal/obd"/>
   </ds:schemaRefs>
 </ds:datastoreItem>
-</file>
-
-<file path=customXml/itemProps4.xml><?xml version="1.0" encoding="utf-8"?>
-<ds:datastoreItem xmlns:ds="http://schemas.openxmlformats.org/officeDocument/2006/customXml" ds:itemID="{D6B78BE3-9EEE-43A8-B05C-9C1E33614A6F}">
-  <ds:schemaRefs>
-    <ds:schemaRef ds:uri="http://schemas.microsoft.com/office/2006/metadata/properties"/>
-    <ds:schemaRef ds:uri="http://schemas.microsoft.com/office/infopath/2007/PartnerControls"/>
-    <ds:schemaRef ds:uri="aff7d12c-bb71-4270-bd29-9c4d45ff3327"/>
-  </ds:schemaRefs>
-</ds:datastoreItem>
 </file>
</xml_diff>